<commit_message>
NEW: notas corte 1 y talleres
</commit_message>
<xml_diff>
--- a/PracticaDiseñoCodificacion.docx
+++ b/PracticaDiseñoCodificacion.docx
@@ -451,96 +451,6 @@
           <w:szCs w:val="24"/>
         </w:rPr>
         <w:t xml:space="preserve"> de 150mts</w:t>
-      </w:r>
-    </w:p>
-    <w:p>
-      <w:pPr>
-        <w:pStyle w:val="ListParagraph"/>
-        <w:shd w:val="clear" w:color="auto" w:fill="FFFFFE"/>
-        <w:spacing w:after="0" w:line="285" w:lineRule="atLeast"/>
-        <w:ind w:left="360"/>
-        <w:jc w:val="both"/>
-        <w:rPr>
-          <w:rFonts w:ascii="Californian FB" w:hAnsi="Californian FB"/>
-          <w:b/>
-          <w:bCs/>
-          <w:sz w:val="24"/>
-          <w:szCs w:val="24"/>
-        </w:rPr>
-      </w:pPr>
-    </w:p>
-    <w:p>
-      <w:pPr>
-        <w:pStyle w:val="ListParagraph"/>
-        <w:shd w:val="clear" w:color="auto" w:fill="FFFFFE"/>
-        <w:spacing w:after="0" w:line="285" w:lineRule="atLeast"/>
-        <w:ind w:left="360"/>
-        <w:jc w:val="both"/>
-        <w:rPr>
-          <w:rFonts w:ascii="Californian FB" w:hAnsi="Californian FB"/>
-          <w:b/>
-          <w:bCs/>
-          <w:sz w:val="24"/>
-          <w:szCs w:val="24"/>
-        </w:rPr>
-      </w:pPr>
-      <w:r>
-        <w:rPr>
-          <w:rFonts w:ascii="Californian FB" w:hAnsi="Californian FB"/>
-          <w:b/>
-          <w:bCs/>
-          <w:sz w:val="24"/>
-          <w:szCs w:val="24"/>
-        </w:rPr>
-        <w:t>Teniendo en cuenta lo anterior, el cobro corresponde a la siguiente fórmula:</w:t>
-      </w:r>
-    </w:p>
-    <w:p>
-      <w:pPr>
-        <w:pStyle w:val="ListParagraph"/>
-        <w:shd w:val="clear" w:color="auto" w:fill="FFFFFE"/>
-        <w:spacing w:after="0" w:line="285" w:lineRule="atLeast"/>
-        <w:ind w:left="360"/>
-        <w:jc w:val="both"/>
-        <w:rPr>
-          <w:rFonts w:ascii="Californian FB" w:hAnsi="Californian FB"/>
-          <w:b/>
-          <w:bCs/>
-          <w:sz w:val="24"/>
-          <w:szCs w:val="24"/>
-        </w:rPr>
-      </w:pPr>
-      <w:r>
-        <w:rPr>
-          <w:rFonts w:ascii="Californian FB" w:hAnsi="Californian FB"/>
-          <w:b/>
-          <w:bCs/>
-          <w:sz w:val="24"/>
-          <w:szCs w:val="24"/>
-        </w:rPr>
-        <w:t xml:space="preserve">administración =2000 * (piso) + 50000 * 0,05* </w:t>
-      </w:r>
-      <w:proofErr w:type="spellStart"/>
-      <w:r>
-        <w:rPr>
-          <w:rFonts w:ascii="Californian FB" w:hAnsi="Californian FB"/>
-          <w:b/>
-          <w:bCs/>
-          <w:sz w:val="24"/>
-          <w:szCs w:val="24"/>
-        </w:rPr>
-        <w:t>numNiños</w:t>
-      </w:r>
-      <w:proofErr w:type="spellEnd"/>
-      <w:r>
-        <w:rPr>
-          <w:rFonts w:ascii="Californian FB" w:hAnsi="Californian FB"/>
-          <w:b/>
-          <w:bCs/>
-          <w:sz w:val="24"/>
-          <w:szCs w:val="24"/>
-        </w:rPr>
-        <w:t xml:space="preserve"> + 50000.</w:t>
       </w:r>
     </w:p>
     <w:p>

</xml_diff>